<commit_message>
Fix text in data, and add max_length=1500 for label - additional_information
</commit_message>
<xml_diff>
--- a/migrant/static/word/migrant/card_1.docx
+++ b/migrant/static/word/migrant/card_1.docx
@@ -336,7 +336,7 @@
               <w:rPr>
                 <w:lang w:val="en-US"/>
               </w:rPr>
-              <w:t xml:space="preserve">2021-08-20 08:30:57.032162+00:00</w:t>
+              <w:t xml:space="preserve">2021-08-26 10:26:52.749626+00:00</w:t>
             </w:r>
           </w:p>
           <w:p>
@@ -1425,7 +1425,7 @@
               <w:rPr>
                 <w:lang w:val="en-US"/>
               </w:rPr>
-              <w:t xml:space="preserve">2021-08-19 18:00:00+00:00</w:t>
+              <w:t xml:space="preserve">2021-08-20 18:00:00+00:00</w:t>
             </w:r>
           </w:p>
           <w:p>
@@ -1515,7 +1515,7 @@
               <w:rPr>
                 <w:lang w:val="en-US"/>
               </w:rPr>
-              <w:t xml:space="preserve">2021-08-19 18:00:00+00:00</w:t>
+              <w:t xml:space="preserve">2021-08-25 18:00:00+00:00</w:t>
             </w:r>
           </w:p>
           <w:p>

</xml_diff>